<commit_message>
Updated screenshot, Config.APP file and fixed few issues
</commit_message>
<xml_diff>
--- a/SageX3SoapWsTester_FINAL.docx
+++ b/SageX3SoapWsTester_FINAL.docx
@@ -1222,6 +1222,7 @@
       </w:pPr>
       <w:bookmarkStart w:id="2" w:name="_Toc434307348"/>
       <w:r>
+        <w:lastRenderedPageBreak/>
         <w:t>Introduction</w:t>
       </w:r>
       <w:bookmarkEnd w:id="0"/>
@@ -1294,6 +1295,7 @@
       </w:pPr>
       <w:bookmarkStart w:id="3" w:name="_Toc434307349"/>
       <w:r>
+        <w:lastRenderedPageBreak/>
         <w:t xml:space="preserve">Sage </w:t>
       </w:r>
       <w:r>
@@ -1836,9 +1838,10 @@
         <w:pStyle w:val="Heading1"/>
       </w:pPr>
       <w:bookmarkStart w:id="4" w:name="_Toc432691622"/>
-      <w:bookmarkStart w:id="5" w:name="_Toc288049391"/>
-      <w:bookmarkStart w:id="6" w:name="_Toc434307350"/>
-      <w:r>
+      <w:bookmarkStart w:id="5" w:name="_Toc434307350"/>
+      <w:bookmarkStart w:id="6" w:name="_Toc288049391"/>
+      <w:r>
+        <w:lastRenderedPageBreak/>
         <w:t>Sage</w:t>
       </w:r>
       <w:r>
@@ -1869,11 +1872,11 @@
         <w:t>Design</w:t>
       </w:r>
       <w:bookmarkEnd w:id="4"/>
+      <w:bookmarkEnd w:id="5"/>
+      <w:r>
+        <w:t xml:space="preserve"> </w:t>
+      </w:r>
       <w:bookmarkEnd w:id="6"/>
-      <w:r>
-        <w:t xml:space="preserve"> </w:t>
-      </w:r>
-      <w:bookmarkEnd w:id="5"/>
     </w:p>
     <w:p>
       <w:r>
@@ -2225,9 +2228,10 @@
       <w:pPr>
         <w:pStyle w:val="Heading1"/>
       </w:pPr>
-      <w:bookmarkStart w:id="7" w:name="_Toc432691623"/>
-      <w:bookmarkStart w:id="8" w:name="_Toc434307351"/>
-      <w:r>
+      <w:bookmarkStart w:id="7" w:name="_Toc434307351"/>
+      <w:bookmarkStart w:id="8" w:name="_Toc432691623"/>
+      <w:r>
+        <w:lastRenderedPageBreak/>
         <w:t xml:space="preserve">Using </w:t>
       </w:r>
       <w:r>
@@ -2260,11 +2264,11 @@
       <w:r>
         <w:t xml:space="preserve"> Tester</w:t>
       </w:r>
+      <w:bookmarkEnd w:id="7"/>
+      <w:r>
+        <w:t xml:space="preserve"> </w:t>
+      </w:r>
       <w:bookmarkEnd w:id="8"/>
-      <w:r>
-        <w:t xml:space="preserve"> </w:t>
-      </w:r>
-      <w:bookmarkEnd w:id="7"/>
     </w:p>
     <w:p>
       <w:r>
@@ -2417,9 +2421,9 @@
           <w:noProof/>
         </w:rPr>
         <w:drawing>
-          <wp:inline distT="0" distB="0" distL="0" distR="0" wp14:anchorId="2E5835CE" wp14:editId="62F72E4B">
-            <wp:extent cx="5937884" cy="4199703"/>
-            <wp:effectExtent l="0" t="0" r="6350" b="0"/>
+          <wp:inline distT="0" distB="0" distL="0" distR="0" wp14:anchorId="0249CE02" wp14:editId="3FB87EEA">
+            <wp:extent cx="5943600" cy="4219575"/>
+            <wp:effectExtent l="0" t="0" r="0" b="9525"/>
             <wp:docPr id="1" name="Picture 1"/>
             <wp:cNvGraphicFramePr>
               <a:graphicFrameLocks xmlns:a="http://schemas.openxmlformats.org/drawingml/2006/main" noChangeAspect="1"/>
@@ -2428,35 +2432,23 @@
               <a:graphicData uri="http://schemas.openxmlformats.org/drawingml/2006/picture">
                 <pic:pic xmlns:pic="http://schemas.openxmlformats.org/drawingml/2006/picture">
                   <pic:nvPicPr>
-                    <pic:cNvPr id="0" name="Picture 1"/>
-                    <pic:cNvPicPr>
-                      <a:picLocks noChangeAspect="1" noChangeArrowheads="1"/>
-                    </pic:cNvPicPr>
+                    <pic:cNvPr id="1" name=""/>
+                    <pic:cNvPicPr/>
                   </pic:nvPicPr>
                   <pic:blipFill>
-                    <a:blip r:embed="rId8">
-                      <a:extLst>
-                        <a:ext uri="{28A0092B-C50C-407E-A947-70E740481C1C}">
-                          <a14:useLocalDpi xmlns:a14="http://schemas.microsoft.com/office/drawing/2010/main" val="0"/>
-                        </a:ext>
-                      </a:extLst>
-                    </a:blip>
+                    <a:blip r:embed="rId8"/>
                     <a:stretch>
                       <a:fillRect/>
                     </a:stretch>
                   </pic:blipFill>
-                  <pic:spPr bwMode="auto">
+                  <pic:spPr>
                     <a:xfrm>
                       <a:off x="0" y="0"/>
-                      <a:ext cx="5937884" cy="4199703"/>
+                      <a:ext cx="5943600" cy="4219575"/>
                     </a:xfrm>
                     <a:prstGeom prst="rect">
                       <a:avLst/>
                     </a:prstGeom>
-                    <a:noFill/>
-                    <a:ln>
-                      <a:noFill/>
-                    </a:ln>
                   </pic:spPr>
                 </pic:pic>
               </a:graphicData>
@@ -2623,6 +2615,7 @@
         <w:pStyle w:val="Titre3"/>
       </w:pPr>
       <w:r>
+        <w:lastRenderedPageBreak/>
         <w:t>Settings</w:t>
       </w:r>
     </w:p>
@@ -2652,24 +2645,16 @@
         <w:t xml:space="preserve"> </w:t>
       </w:r>
     </w:p>
-    <w:p/>
-    <w:p>
-      <w:pPr>
-        <w:rPr>
-          <w:b/>
-          <w:color w:val="00B050"/>
-          <w:u w:val="single"/>
-        </w:rPr>
-      </w:pPr>
+    <w:p>
       <w:r>
         <w:rPr>
           <w:noProof/>
         </w:rPr>
         <w:drawing>
-          <wp:inline distT="0" distB="0" distL="0" distR="0" wp14:anchorId="207D48B6" wp14:editId="19DA9B61">
-            <wp:extent cx="5562600" cy="874510"/>
-            <wp:effectExtent l="0" t="0" r="0" b="1905"/>
-            <wp:docPr id="11" name="Picture 11"/>
+          <wp:inline distT="0" distB="0" distL="0" distR="0" wp14:anchorId="36DAC8AA" wp14:editId="7888E5F9">
+            <wp:extent cx="5753100" cy="838200"/>
+            <wp:effectExtent l="0" t="0" r="0" b="0"/>
+            <wp:docPr id="5" name="Picture 5"/>
             <wp:cNvGraphicFramePr>
               <a:graphicFrameLocks xmlns:a="http://schemas.openxmlformats.org/drawingml/2006/main" noChangeAspect="1"/>
             </wp:cNvGraphicFramePr>
@@ -2689,7 +2674,7 @@
                   <pic:spPr>
                     <a:xfrm>
                       <a:off x="0" y="0"/>
-                      <a:ext cx="5600337" cy="880443"/>
+                      <a:ext cx="5753100" cy="838200"/>
                     </a:xfrm>
                     <a:prstGeom prst="rect">
                       <a:avLst/>
@@ -2702,6 +2687,7 @@
         </w:drawing>
       </w:r>
     </w:p>
+    <w:p/>
     <w:p>
       <w:pPr>
         <w:rPr>
@@ -3030,22 +3016,15 @@
     </w:p>
     <w:p/>
     <w:p>
-      <w:pPr>
-        <w:rPr>
-          <w:b/>
-          <w:color w:val="00B050"/>
-          <w:u w:val="single"/>
-        </w:rPr>
-      </w:pPr>
       <w:r>
         <w:rPr>
           <w:noProof/>
         </w:rPr>
         <w:drawing>
-          <wp:inline distT="0" distB="0" distL="0" distR="0" wp14:anchorId="44510857" wp14:editId="3907A530">
-            <wp:extent cx="5654040" cy="867014"/>
-            <wp:effectExtent l="0" t="0" r="3810" b="9525"/>
-            <wp:docPr id="12" name="Picture 12"/>
+          <wp:inline distT="0" distB="0" distL="0" distR="0" wp14:anchorId="2E18F419" wp14:editId="204EC6FD">
+            <wp:extent cx="5791200" cy="866775"/>
+            <wp:effectExtent l="0" t="0" r="0" b="9525"/>
+            <wp:docPr id="6" name="Picture 6"/>
             <wp:cNvGraphicFramePr>
               <a:graphicFrameLocks xmlns:a="http://schemas.openxmlformats.org/drawingml/2006/main" noChangeAspect="1"/>
             </wp:cNvGraphicFramePr>
@@ -3065,7 +3044,7 @@
                   <pic:spPr>
                     <a:xfrm>
                       <a:off x="0" y="0"/>
-                      <a:ext cx="5686479" cy="871988"/>
+                      <a:ext cx="5791200" cy="866775"/>
                     </a:xfrm>
                     <a:prstGeom prst="rect">
                       <a:avLst/>
@@ -3226,6 +3205,7 @@
         <w:pStyle w:val="Titre3"/>
       </w:pPr>
       <w:r>
+        <w:lastRenderedPageBreak/>
         <w:t>Call context</w:t>
       </w:r>
     </w:p>
@@ -3744,6 +3724,7 @@
         <w:pStyle w:val="Titre3"/>
       </w:pPr>
       <w:r>
+        <w:lastRenderedPageBreak/>
         <w:t>Web Service</w:t>
       </w:r>
     </w:p>
@@ -3855,10 +3836,10 @@
           <w:noProof/>
         </w:rPr>
         <w:drawing>
-          <wp:inline distT="0" distB="0" distL="0" distR="0" wp14:anchorId="633B544D" wp14:editId="761DEDA7">
-            <wp:extent cx="4343400" cy="2457330"/>
-            <wp:effectExtent l="0" t="0" r="0" b="635"/>
-            <wp:docPr id="8" name="Picture 8"/>
+          <wp:inline distT="0" distB="0" distL="0" distR="0" wp14:anchorId="1CDF4476" wp14:editId="38CA8A9E">
+            <wp:extent cx="4495800" cy="2609850"/>
+            <wp:effectExtent l="0" t="0" r="0" b="0"/>
+            <wp:docPr id="7" name="Picture 7"/>
             <wp:cNvGraphicFramePr>
               <a:graphicFrameLocks xmlns:a="http://schemas.openxmlformats.org/drawingml/2006/main" noChangeAspect="1"/>
             </wp:cNvGraphicFramePr>
@@ -3878,7 +3859,7 @@
                   <pic:spPr>
                     <a:xfrm>
                       <a:off x="0" y="0"/>
-                      <a:ext cx="4351064" cy="2461666"/>
+                      <a:ext cx="4495800" cy="2609850"/>
                     </a:xfrm>
                     <a:prstGeom prst="rect">
                       <a:avLst/>
@@ -3892,6 +3873,7 @@
       </w:r>
     </w:p>
     <w:p/>
+    <w:p/>
     <w:p>
       <w:r>
         <w:t xml:space="preserve">The following example </w:t>
@@ -4120,6 +4102,39 @@
         <w:rPr>
           <w:b/>
         </w:rPr>
+        <w:t>Object / Sub-Prog</w:t>
+      </w:r>
+      <w:r>
+        <w:t xml:space="preserve">: </w:t>
+      </w:r>
+      <w:r>
+        <w:t xml:space="preserve">Select the type of web service you are selecting. </w:t>
+      </w:r>
+      <w:r>
+        <w:t xml:space="preserve">Sage X3 allows </w:t>
+      </w:r>
+      <w:r>
+        <w:t xml:space="preserve">for </w:t>
+      </w:r>
+      <w:r>
+        <w:t xml:space="preserve">publishing of two types of web services: objects and subprograms. </w:t>
+      </w:r>
+    </w:p>
+    <w:p>
+      <w:pPr>
+        <w:rPr>
+          <w:b/>
+          <w:i/>
+          <w:sz w:val="18"/>
+          <w:u w:val="single"/>
+        </w:rPr>
+      </w:pPr>
+    </w:p>
+    <w:p>
+      <w:r>
+        <w:rPr>
+          <w:b/>
+        </w:rPr>
         <w:t xml:space="preserve">Select </w:t>
       </w:r>
       <w:r>
@@ -4132,49 +4147,18 @@
         <w:t xml:space="preserve">: </w:t>
       </w:r>
       <w:r>
-        <w:t>This list contains a list of web services that you publish</w:t>
-      </w:r>
-      <w:r>
-        <w:t>ed</w:t>
-      </w:r>
-      <w:r>
-        <w:t xml:space="preserve"> in Sage X</w:t>
-      </w:r>
-      <w:r>
-        <w:t>3</w:t>
-      </w:r>
-      <w:r>
-        <w:t xml:space="preserve">. </w:t>
-      </w:r>
-      <w:r>
-        <w:t xml:space="preserve">Sage X3 allows </w:t>
-      </w:r>
-      <w:r>
-        <w:t xml:space="preserve">for </w:t>
-      </w:r>
-      <w:r>
-        <w:t>publishing</w:t>
-      </w:r>
+        <w:t xml:space="preserve">Enter or select the </w:t>
+      </w:r>
+      <w:r>
+        <w:t xml:space="preserve">web service that you </w:t>
+      </w:r>
+      <w:r>
+        <w:t>want to use. This list is populated with sample web services.</w:t>
+      </w:r>
+      <w:bookmarkStart w:id="10" w:name="_GoBack"/>
+      <w:bookmarkEnd w:id="10"/>
       <w:r>
         <w:t xml:space="preserve"> </w:t>
-      </w:r>
-      <w:r>
-        <w:t xml:space="preserve">of </w:t>
-      </w:r>
-      <w:r>
-        <w:t>two types of web services</w:t>
-      </w:r>
-      <w:r>
-        <w:t>:</w:t>
-      </w:r>
-      <w:r>
-        <w:t xml:space="preserve"> objects</w:t>
-      </w:r>
-      <w:r>
-        <w:t xml:space="preserve"> and sub</w:t>
-      </w:r>
-      <w:r>
-        <w:t xml:space="preserve">programs. </w:t>
       </w:r>
     </w:p>
     <w:p>
@@ -4335,6 +4319,7 @@
         <w:pStyle w:val="Titre3"/>
       </w:pPr>
       <w:r>
+        <w:lastRenderedPageBreak/>
         <w:t>Criteria</w:t>
       </w:r>
       <w:r>
@@ -5384,6 +5369,7 @@
         <w:pStyle w:val="Titre3"/>
       </w:pPr>
       <w:r>
+        <w:lastRenderedPageBreak/>
         <w:t>Result</w:t>
       </w:r>
     </w:p>
@@ -5682,7 +5668,7 @@
       <w:pPr>
         <w:pStyle w:val="Heading2"/>
       </w:pPr>
-      <w:bookmarkStart w:id="10" w:name="_Toc434307353"/>
+      <w:bookmarkStart w:id="11" w:name="_Toc434307353"/>
       <w:r>
         <w:t xml:space="preserve">Configuring </w:t>
       </w:r>
@@ -5692,7 +5678,7 @@
       <w:r>
         <w:t>X3</w:t>
       </w:r>
-      <w:bookmarkEnd w:id="10"/>
+      <w:bookmarkEnd w:id="11"/>
     </w:p>
     <w:p>
       <w:r>
@@ -6020,6 +6006,7 @@
         <w:rPr>
           <w:b/>
         </w:rPr>
+        <w:lastRenderedPageBreak/>
         <w:t>Sub</w:t>
       </w:r>
       <w:r>
@@ -6344,8 +6331,9 @@
       <w:pPr>
         <w:pStyle w:val="Heading1"/>
       </w:pPr>
-      <w:bookmarkStart w:id="11" w:name="_Toc434307354"/>
-      <w:r>
+      <w:bookmarkStart w:id="12" w:name="_Toc434307354"/>
+      <w:r>
+        <w:lastRenderedPageBreak/>
         <w:t>Sage</w:t>
       </w:r>
       <w:r>
@@ -6363,7 +6351,7 @@
       <w:r>
         <w:t>Authentication</w:t>
       </w:r>
-      <w:bookmarkEnd w:id="11"/>
+      <w:bookmarkEnd w:id="12"/>
     </w:p>
     <w:p>
       <w:r>
@@ -6386,11 +6374,11 @@
       <w:pPr>
         <w:pStyle w:val="Heading2"/>
       </w:pPr>
-      <w:bookmarkStart w:id="12" w:name="_Toc434307355"/>
+      <w:bookmarkStart w:id="13" w:name="_Toc434307355"/>
       <w:r>
         <w:t>V6 Authentication</w:t>
       </w:r>
-      <w:bookmarkEnd w:id="12"/>
+      <w:bookmarkEnd w:id="13"/>
     </w:p>
     <w:p>
       <w:r>
@@ -6495,14 +6483,14 @@
       <w:pPr>
         <w:pStyle w:val="Heading2"/>
       </w:pPr>
-      <w:bookmarkStart w:id="13" w:name="_Toc434307356"/>
+      <w:bookmarkStart w:id="14" w:name="_Toc434307356"/>
       <w:r>
         <w:t>U</w:t>
       </w:r>
       <w:r>
         <w:t>9 Authentication</w:t>
       </w:r>
-      <w:bookmarkEnd w:id="13"/>
+      <w:bookmarkEnd w:id="14"/>
     </w:p>
     <w:p>
       <w:r>
@@ -6963,6 +6951,7 @@
         <w:rPr>
           <w:noProof/>
         </w:rPr>
+        <w:lastRenderedPageBreak/>
         <w:drawing>
           <wp:inline distT="0" distB="0" distL="0" distR="0" wp14:anchorId="0A171D2A" wp14:editId="33C687E2">
             <wp:extent cx="2971800" cy="4507647"/>
@@ -7096,6 +7085,7 @@
         <w:rPr>
           <w:noProof/>
         </w:rPr>
+        <w:lastRenderedPageBreak/>
         <w:drawing>
           <wp:inline distT="0" distB="0" distL="0" distR="0" wp14:anchorId="6257C8B5" wp14:editId="5CBBBF43">
             <wp:extent cx="2463848" cy="3521529"/>
@@ -7587,16 +7577,17 @@
       <w:pPr>
         <w:pStyle w:val="Heading1"/>
       </w:pPr>
-      <w:bookmarkStart w:id="14" w:name="_Toc432691624"/>
       <w:bookmarkStart w:id="15" w:name="_Toc434307357"/>
-      <w:r>
+      <w:bookmarkStart w:id="16" w:name="_Toc432691624"/>
+      <w:r>
+        <w:lastRenderedPageBreak/>
         <w:t>Reference</w:t>
       </w:r>
       <w:bookmarkEnd w:id="15"/>
       <w:r>
         <w:t xml:space="preserve"> </w:t>
       </w:r>
-      <w:bookmarkEnd w:id="14"/>
+      <w:bookmarkEnd w:id="16"/>
     </w:p>
     <w:p>
       <w:r>
@@ -7631,11 +7622,12 @@
       <w:pPr>
         <w:pStyle w:val="Heading1"/>
       </w:pPr>
-      <w:bookmarkStart w:id="16" w:name="_Toc434307358"/>
-      <w:r>
+      <w:bookmarkStart w:id="17" w:name="_Toc434307358"/>
+      <w:r>
+        <w:lastRenderedPageBreak/>
         <w:t>Appendix</w:t>
       </w:r>
-      <w:bookmarkEnd w:id="16"/>
+      <w:bookmarkEnd w:id="17"/>
       <w:r>
         <w:t xml:space="preserve"> </w:t>
       </w:r>
@@ -7644,7 +7636,7 @@
       <w:pPr>
         <w:pStyle w:val="Heading2"/>
       </w:pPr>
-      <w:bookmarkStart w:id="17" w:name="_Toc434307359"/>
+      <w:bookmarkStart w:id="18" w:name="_Toc434307359"/>
       <w:r>
         <w:t xml:space="preserve">Script </w:t>
       </w:r>
@@ -7654,7 +7646,7 @@
       <w:r>
         <w:t xml:space="preserve"> for Sub program LISTBPC</w:t>
       </w:r>
-      <w:bookmarkEnd w:id="17"/>
+      <w:bookmarkEnd w:id="18"/>
     </w:p>
     <w:p>
       <w:pPr>
@@ -8795,8 +8787,9 @@
       <w:pPr>
         <w:pStyle w:val="Heading2"/>
       </w:pPr>
-      <w:bookmarkStart w:id="18" w:name="_Toc434307360"/>
-      <w:r>
+      <w:bookmarkStart w:id="19" w:name="_Toc434307360"/>
+      <w:r>
+        <w:lastRenderedPageBreak/>
         <w:t xml:space="preserve">Script </w:t>
       </w:r>
       <w:r>
@@ -8805,7 +8798,7 @@
       <w:r>
         <w:t xml:space="preserve"> for subprogram LISTBPC1</w:t>
       </w:r>
-      <w:bookmarkEnd w:id="18"/>
+      <w:bookmarkEnd w:id="19"/>
     </w:p>
     <w:p>
       <w:pPr>
@@ -10114,6 +10107,7 @@
           <w:color w:val="000000"/>
           <w:sz w:val="16"/>
         </w:rPr>
+        <w:lastRenderedPageBreak/>
         <w:t xml:space="preserve">  Endif</w:t>
       </w:r>
     </w:p>
@@ -10181,7 +10175,7 @@
       <w:pPr>
         <w:pStyle w:val="Heading2"/>
       </w:pPr>
-      <w:bookmarkStart w:id="19" w:name="_Toc434307361"/>
+      <w:bookmarkStart w:id="20" w:name="_Toc434307361"/>
       <w:r>
         <w:t xml:space="preserve">Script </w:t>
       </w:r>
@@ -10191,7 +10185,7 @@
       <w:r>
         <w:t>Sub program GETITMPRI</w:t>
       </w:r>
-      <w:bookmarkEnd w:id="19"/>
+      <w:bookmarkEnd w:id="20"/>
     </w:p>
     <w:p>
       <w:pPr>
@@ -10895,7 +10889,7 @@
         <w:bCs/>
         <w:noProof/>
       </w:rPr>
-      <w:t>2</w:t>
+      <w:t>4</w:t>
     </w:r>
     <w:r>
       <w:rPr>
@@ -10935,7 +10929,7 @@
         <w:bCs/>
         <w:noProof/>
       </w:rPr>
-      <w:t>19</w:t>
+      <w:t>20</w:t>
     </w:r>
     <w:r>
       <w:rPr>
@@ -11017,14 +11011,14 @@
         <v:path o:extrusionok="f" gradientshapeok="t" o:connecttype="rect"/>
         <o:lock v:ext="edit" aspectratio="t"/>
       </v:shapetype>
-      <v:shape id="_x0000_i1160" type="#_x0000_t75" style="width:76pt;height:76pt" o:bullet="t">
+      <v:shape id="_x0000_i1036" type="#_x0000_t75" style="width:75.75pt;height:75.75pt" o:bullet="t">
         <v:imagedata r:id="rId1" o:title="leaf"/>
       </v:shape>
     </w:pict>
   </w:numPicBullet>
   <w:numPicBullet w:numPicBulletId="1">
     <w:pict>
-      <v:shape id="_x0000_i1161" type="#_x0000_t75" style="width:17pt;height:16pt" o:bullet="t">
+      <v:shape id="_x0000_i1037" type="#_x0000_t75" style="width:17.25pt;height:15.75pt" o:bullet="t">
         <v:imagedata r:id="rId2" o:title="htg-info"/>
       </v:shape>
     </w:pict>
@@ -15902,7 +15896,7 @@
 </file>
 
 <file path=customXml/itemProps1.xml><?xml version="1.0" encoding="utf-8"?>
-<ds:datastoreItem xmlns:ds="http://schemas.openxmlformats.org/officeDocument/2006/customXml" ds:itemID="{C0D31578-7D66-4203-9830-379E81D10C1B}">
+<ds:datastoreItem xmlns:ds="http://schemas.openxmlformats.org/officeDocument/2006/customXml" ds:itemID="{3BBB1F76-D612-4BC4-A6C3-416D783B3FF8}">
   <ds:schemaRefs>
     <ds:schemaRef ds:uri="http://schemas.openxmlformats.org/officeDocument/2006/bibliography"/>
   </ds:schemaRefs>

</xml_diff>

<commit_message>
changes requested by Claude
</commit_message>
<xml_diff>
--- a/SageX3SoapWsTester_FINAL.docx
+++ b/SageX3SoapWsTester_FINAL.docx
@@ -187,6 +187,8 @@
             <w:t>Contents</w:t>
           </w:r>
         </w:p>
+        <w:bookmarkStart w:id="2" w:name="_GoBack"/>
+        <w:bookmarkEnd w:id="2"/>
         <w:p>
           <w:pPr>
             <w:pStyle w:val="TOC1"/>
@@ -210,7 +212,7 @@
           <w:r>
             <w:fldChar w:fldCharType="separate"/>
           </w:r>
-          <w:hyperlink w:anchor="_Toc434307348" w:history="1">
+          <w:hyperlink w:anchor="_Toc434587782" w:history="1">
             <w:r>
               <w:rPr>
                 <w:rStyle w:val="Hyperlink"/>
@@ -237,7 +239,7 @@
                 <w:noProof/>
                 <w:webHidden/>
               </w:rPr>
-              <w:instrText xml:space="preserve"> PAGEREF _Toc434307348 \h </w:instrText>
+              <w:instrText xml:space="preserve"> PAGEREF _Toc434587782 \h </w:instrText>
             </w:r>
             <w:r>
               <w:rPr>
@@ -282,7 +284,7 @@
               <w:szCs w:val="22"/>
             </w:rPr>
           </w:pPr>
-          <w:hyperlink w:anchor="_Toc434307349" w:history="1">
+          <w:hyperlink w:anchor="_Toc434587783" w:history="1">
             <w:r>
               <w:rPr>
                 <w:rStyle w:val="Hyperlink"/>
@@ -309,7 +311,7 @@
                 <w:noProof/>
                 <w:webHidden/>
               </w:rPr>
-              <w:instrText xml:space="preserve"> PAGEREF _Toc434307349 \h </w:instrText>
+              <w:instrText xml:space="preserve"> PAGEREF _Toc434587783 \h </w:instrText>
             </w:r>
             <w:r>
               <w:rPr>
@@ -354,7 +356,7 @@
               <w:szCs w:val="22"/>
             </w:rPr>
           </w:pPr>
-          <w:hyperlink w:anchor="_Toc434307350" w:history="1">
+          <w:hyperlink w:anchor="_Toc434587784" w:history="1">
             <w:r>
               <w:rPr>
                 <w:rStyle w:val="Hyperlink"/>
@@ -381,7 +383,7 @@
                 <w:noProof/>
                 <w:webHidden/>
               </w:rPr>
-              <w:instrText xml:space="preserve"> PAGEREF _Toc434307350 \h </w:instrText>
+              <w:instrText xml:space="preserve"> PAGEREF _Toc434587784 \h </w:instrText>
             </w:r>
             <w:r>
               <w:rPr>
@@ -426,7 +428,7 @@
               <w:szCs w:val="22"/>
             </w:rPr>
           </w:pPr>
-          <w:hyperlink w:anchor="_Toc434307351" w:history="1">
+          <w:hyperlink w:anchor="_Toc434587785" w:history="1">
             <w:r>
               <w:rPr>
                 <w:rStyle w:val="Hyperlink"/>
@@ -453,7 +455,7 @@
                 <w:noProof/>
                 <w:webHidden/>
               </w:rPr>
-              <w:instrText xml:space="preserve"> PAGEREF _Toc434307351 \h </w:instrText>
+              <w:instrText xml:space="preserve"> PAGEREF _Toc434587785 \h </w:instrText>
             </w:r>
             <w:r>
               <w:rPr>
@@ -498,7 +500,7 @@
               <w:szCs w:val="22"/>
             </w:rPr>
           </w:pPr>
-          <w:hyperlink w:anchor="_Toc434307352" w:history="1">
+          <w:hyperlink w:anchor="_Toc434587786" w:history="1">
             <w:r>
               <w:rPr>
                 <w:rStyle w:val="Hyperlink"/>
@@ -525,7 +527,7 @@
                 <w:noProof/>
                 <w:webHidden/>
               </w:rPr>
-              <w:instrText xml:space="preserve"> PAGEREF _Toc434307352 \h </w:instrText>
+              <w:instrText xml:space="preserve"> PAGEREF _Toc434587786 \h </w:instrText>
             </w:r>
             <w:r>
               <w:rPr>
@@ -570,7 +572,7 @@
               <w:szCs w:val="22"/>
             </w:rPr>
           </w:pPr>
-          <w:hyperlink w:anchor="_Toc434307353" w:history="1">
+          <w:hyperlink w:anchor="_Toc434587787" w:history="1">
             <w:r>
               <w:rPr>
                 <w:rStyle w:val="Hyperlink"/>
@@ -597,7 +599,7 @@
                 <w:noProof/>
                 <w:webHidden/>
               </w:rPr>
-              <w:instrText xml:space="preserve"> PAGEREF _Toc434307353 \h </w:instrText>
+              <w:instrText xml:space="preserve"> PAGEREF _Toc434587787 \h </w:instrText>
             </w:r>
             <w:r>
               <w:rPr>
@@ -617,7 +619,7 @@
                 <w:noProof/>
                 <w:webHidden/>
               </w:rPr>
-              <w:t>11</w:t>
+              <w:t>12</w:t>
             </w:r>
             <w:r>
               <w:rPr>
@@ -642,7 +644,7 @@
               <w:szCs w:val="22"/>
             </w:rPr>
           </w:pPr>
-          <w:hyperlink w:anchor="_Toc434307354" w:history="1">
+          <w:hyperlink w:anchor="_Toc434587788" w:history="1">
             <w:r>
               <w:rPr>
                 <w:rStyle w:val="Hyperlink"/>
@@ -669,7 +671,7 @@
                 <w:noProof/>
                 <w:webHidden/>
               </w:rPr>
-              <w:instrText xml:space="preserve"> PAGEREF _Toc434307354 \h </w:instrText>
+              <w:instrText xml:space="preserve"> PAGEREF _Toc434587788 \h </w:instrText>
             </w:r>
             <w:r>
               <w:rPr>
@@ -689,7 +691,7 @@
                 <w:noProof/>
                 <w:webHidden/>
               </w:rPr>
-              <w:t>13</w:t>
+              <w:t>14</w:t>
             </w:r>
             <w:r>
               <w:rPr>
@@ -714,7 +716,7 @@
               <w:szCs w:val="22"/>
             </w:rPr>
           </w:pPr>
-          <w:hyperlink w:anchor="_Toc434307355" w:history="1">
+          <w:hyperlink w:anchor="_Toc434587789" w:history="1">
             <w:r>
               <w:rPr>
                 <w:rStyle w:val="Hyperlink"/>
@@ -741,7 +743,7 @@
                 <w:noProof/>
                 <w:webHidden/>
               </w:rPr>
-              <w:instrText xml:space="preserve"> PAGEREF _Toc434307355 \h </w:instrText>
+              <w:instrText xml:space="preserve"> PAGEREF _Toc434587789 \h </w:instrText>
             </w:r>
             <w:r>
               <w:rPr>
@@ -761,7 +763,7 @@
                 <w:noProof/>
                 <w:webHidden/>
               </w:rPr>
-              <w:t>13</w:t>
+              <w:t>14</w:t>
             </w:r>
             <w:r>
               <w:rPr>
@@ -786,7 +788,7 @@
               <w:szCs w:val="22"/>
             </w:rPr>
           </w:pPr>
-          <w:hyperlink w:anchor="_Toc434307356" w:history="1">
+          <w:hyperlink w:anchor="_Toc434587790" w:history="1">
             <w:r>
               <w:rPr>
                 <w:rStyle w:val="Hyperlink"/>
@@ -813,7 +815,7 @@
                 <w:noProof/>
                 <w:webHidden/>
               </w:rPr>
-              <w:instrText xml:space="preserve"> PAGEREF _Toc434307356 \h </w:instrText>
+              <w:instrText xml:space="preserve"> PAGEREF _Toc434587790 \h </w:instrText>
             </w:r>
             <w:r>
               <w:rPr>
@@ -833,7 +835,7 @@
                 <w:noProof/>
                 <w:webHidden/>
               </w:rPr>
-              <w:t>13</w:t>
+              <w:t>14</w:t>
             </w:r>
             <w:r>
               <w:rPr>
@@ -858,7 +860,7 @@
               <w:szCs w:val="22"/>
             </w:rPr>
           </w:pPr>
-          <w:hyperlink w:anchor="_Toc434307357" w:history="1">
+          <w:hyperlink w:anchor="_Toc434587791" w:history="1">
             <w:r>
               <w:rPr>
                 <w:rStyle w:val="Hyperlink"/>
@@ -885,79 +887,7 @@
                 <w:noProof/>
                 <w:webHidden/>
               </w:rPr>
-              <w:instrText xml:space="preserve"> PAGEREF _Toc434307357 \h </w:instrText>
-            </w:r>
-            <w:r>
-              <w:rPr>
-                <w:noProof/>
-                <w:webHidden/>
-              </w:rPr>
-            </w:r>
-            <w:r>
-              <w:rPr>
-                <w:noProof/>
-                <w:webHidden/>
-              </w:rPr>
-              <w:fldChar w:fldCharType="separate"/>
-            </w:r>
-            <w:r>
-              <w:rPr>
-                <w:noProof/>
-                <w:webHidden/>
-              </w:rPr>
-              <w:t>16</w:t>
-            </w:r>
-            <w:r>
-              <w:rPr>
-                <w:noProof/>
-                <w:webHidden/>
-              </w:rPr>
-              <w:fldChar w:fldCharType="end"/>
-            </w:r>
-          </w:hyperlink>
-        </w:p>
-        <w:p>
-          <w:pPr>
-            <w:pStyle w:val="TOC1"/>
-            <w:tabs>
-              <w:tab w:val="right" w:leader="dot" w:pos="9350"/>
-            </w:tabs>
-            <w:rPr>
-              <w:rFonts w:asciiTheme="minorHAnsi" w:eastAsiaTheme="minorEastAsia" w:hAnsiTheme="minorHAnsi" w:cstheme="minorBidi"/>
-              <w:noProof/>
-              <w:color w:val="auto"/>
-              <w:sz w:val="22"/>
-              <w:szCs w:val="22"/>
-            </w:rPr>
-          </w:pPr>
-          <w:hyperlink w:anchor="_Toc434307358" w:history="1">
-            <w:r>
-              <w:rPr>
-                <w:rStyle w:val="Hyperlink"/>
-                <w:noProof/>
-              </w:rPr>
-              <w:t>Appendix</w:t>
-            </w:r>
-            <w:r>
-              <w:rPr>
-                <w:noProof/>
-                <w:webHidden/>
-              </w:rPr>
-              <w:tab/>
-            </w:r>
-            <w:r>
-              <w:rPr>
-                <w:noProof/>
-                <w:webHidden/>
-              </w:rPr>
-              <w:fldChar w:fldCharType="begin"/>
-            </w:r>
-            <w:r>
-              <w:rPr>
-                <w:noProof/>
-                <w:webHidden/>
-              </w:rPr>
-              <w:instrText xml:space="preserve"> PAGEREF _Toc434307358 \h </w:instrText>
+              <w:instrText xml:space="preserve"> PAGEREF _Toc434587791 \h </w:instrText>
             </w:r>
             <w:r>
               <w:rPr>
@@ -990,7 +920,7 @@
         </w:p>
         <w:p>
           <w:pPr>
-            <w:pStyle w:val="TOC2"/>
+            <w:pStyle w:val="TOC1"/>
             <w:tabs>
               <w:tab w:val="right" w:leader="dot" w:pos="9350"/>
             </w:tabs>
@@ -1002,13 +932,13 @@
               <w:szCs w:val="22"/>
             </w:rPr>
           </w:pPr>
-          <w:hyperlink w:anchor="_Toc434307359" w:history="1">
+          <w:hyperlink w:anchor="_Toc434587792" w:history="1">
             <w:r>
               <w:rPr>
                 <w:rStyle w:val="Hyperlink"/>
                 <w:noProof/>
               </w:rPr>
-              <w:t>Script XLISTBPC for Sub program LISTBPC</w:t>
+              <w:t>Appendix</w:t>
             </w:r>
             <w:r>
               <w:rPr>
@@ -1029,79 +959,7 @@
                 <w:noProof/>
                 <w:webHidden/>
               </w:rPr>
-              <w:instrText xml:space="preserve"> PAGEREF _Toc434307359 \h </w:instrText>
-            </w:r>
-            <w:r>
-              <w:rPr>
-                <w:noProof/>
-                <w:webHidden/>
-              </w:rPr>
-            </w:r>
-            <w:r>
-              <w:rPr>
-                <w:noProof/>
-                <w:webHidden/>
-              </w:rPr>
-              <w:fldChar w:fldCharType="separate"/>
-            </w:r>
-            <w:r>
-              <w:rPr>
-                <w:noProof/>
-                <w:webHidden/>
-              </w:rPr>
-              <w:t>17</w:t>
-            </w:r>
-            <w:r>
-              <w:rPr>
-                <w:noProof/>
-                <w:webHidden/>
-              </w:rPr>
-              <w:fldChar w:fldCharType="end"/>
-            </w:r>
-          </w:hyperlink>
-        </w:p>
-        <w:p>
-          <w:pPr>
-            <w:pStyle w:val="TOC2"/>
-            <w:tabs>
-              <w:tab w:val="right" w:leader="dot" w:pos="9350"/>
-            </w:tabs>
-            <w:rPr>
-              <w:rFonts w:asciiTheme="minorHAnsi" w:eastAsiaTheme="minorEastAsia" w:hAnsiTheme="minorHAnsi" w:cstheme="minorBidi"/>
-              <w:noProof/>
-              <w:color w:val="auto"/>
-              <w:sz w:val="22"/>
-              <w:szCs w:val="22"/>
-            </w:rPr>
-          </w:pPr>
-          <w:hyperlink w:anchor="_Toc434307360" w:history="1">
-            <w:r>
-              <w:rPr>
-                <w:rStyle w:val="Hyperlink"/>
-                <w:noProof/>
-              </w:rPr>
-              <w:t>Script XLISTBPC1 for subprogram LISTBPC1</w:t>
-            </w:r>
-            <w:r>
-              <w:rPr>
-                <w:noProof/>
-                <w:webHidden/>
-              </w:rPr>
-              <w:tab/>
-            </w:r>
-            <w:r>
-              <w:rPr>
-                <w:noProof/>
-                <w:webHidden/>
-              </w:rPr>
-              <w:fldChar w:fldCharType="begin"/>
-            </w:r>
-            <w:r>
-              <w:rPr>
-                <w:noProof/>
-                <w:webHidden/>
-              </w:rPr>
-              <w:instrText xml:space="preserve"> PAGEREF _Toc434307360 \h </w:instrText>
+              <w:instrText xml:space="preserve"> PAGEREF _Toc434587792 \h </w:instrText>
             </w:r>
             <w:r>
               <w:rPr>
@@ -1146,13 +1004,13 @@
               <w:szCs w:val="22"/>
             </w:rPr>
           </w:pPr>
-          <w:hyperlink w:anchor="_Toc434307361" w:history="1">
+          <w:hyperlink w:anchor="_Toc434587793" w:history="1">
             <w:r>
               <w:rPr>
                 <w:rStyle w:val="Hyperlink"/>
                 <w:noProof/>
               </w:rPr>
-              <w:t>Script XGETITMPRI for Sub program GETITMPRI</w:t>
+              <w:t>Script XLISTBPC for Sub program LISTBPC</w:t>
             </w:r>
             <w:r>
               <w:rPr>
@@ -1173,7 +1031,79 @@
                 <w:noProof/>
                 <w:webHidden/>
               </w:rPr>
-              <w:instrText xml:space="preserve"> PAGEREF _Toc434307361 \h </w:instrText>
+              <w:instrText xml:space="preserve"> PAGEREF _Toc434587793 \h </w:instrText>
+            </w:r>
+            <w:r>
+              <w:rPr>
+                <w:noProof/>
+                <w:webHidden/>
+              </w:rPr>
+            </w:r>
+            <w:r>
+              <w:rPr>
+                <w:noProof/>
+                <w:webHidden/>
+              </w:rPr>
+              <w:fldChar w:fldCharType="separate"/>
+            </w:r>
+            <w:r>
+              <w:rPr>
+                <w:noProof/>
+                <w:webHidden/>
+              </w:rPr>
+              <w:t>18</w:t>
+            </w:r>
+            <w:r>
+              <w:rPr>
+                <w:noProof/>
+                <w:webHidden/>
+              </w:rPr>
+              <w:fldChar w:fldCharType="end"/>
+            </w:r>
+          </w:hyperlink>
+        </w:p>
+        <w:p>
+          <w:pPr>
+            <w:pStyle w:val="TOC2"/>
+            <w:tabs>
+              <w:tab w:val="right" w:leader="dot" w:pos="9350"/>
+            </w:tabs>
+            <w:rPr>
+              <w:rFonts w:asciiTheme="minorHAnsi" w:eastAsiaTheme="minorEastAsia" w:hAnsiTheme="minorHAnsi" w:cstheme="minorBidi"/>
+              <w:noProof/>
+              <w:color w:val="auto"/>
+              <w:sz w:val="22"/>
+              <w:szCs w:val="22"/>
+            </w:rPr>
+          </w:pPr>
+          <w:hyperlink w:anchor="_Toc434587794" w:history="1">
+            <w:r>
+              <w:rPr>
+                <w:rStyle w:val="Hyperlink"/>
+                <w:noProof/>
+              </w:rPr>
+              <w:t>Script XLISTBPC1 for subprogram LISTBPC1</w:t>
+            </w:r>
+            <w:r>
+              <w:rPr>
+                <w:noProof/>
+                <w:webHidden/>
+              </w:rPr>
+              <w:tab/>
+            </w:r>
+            <w:r>
+              <w:rPr>
+                <w:noProof/>
+                <w:webHidden/>
+              </w:rPr>
+              <w:fldChar w:fldCharType="begin"/>
+            </w:r>
+            <w:r>
+              <w:rPr>
+                <w:noProof/>
+                <w:webHidden/>
+              </w:rPr>
+              <w:instrText xml:space="preserve"> PAGEREF _Toc434587794 \h </w:instrText>
             </w:r>
             <w:r>
               <w:rPr>
@@ -1205,6 +1135,78 @@
           </w:hyperlink>
         </w:p>
         <w:p>
+          <w:pPr>
+            <w:pStyle w:val="TOC2"/>
+            <w:tabs>
+              <w:tab w:val="right" w:leader="dot" w:pos="9350"/>
+            </w:tabs>
+            <w:rPr>
+              <w:rFonts w:asciiTheme="minorHAnsi" w:eastAsiaTheme="minorEastAsia" w:hAnsiTheme="minorHAnsi" w:cstheme="minorBidi"/>
+              <w:noProof/>
+              <w:color w:val="auto"/>
+              <w:sz w:val="22"/>
+              <w:szCs w:val="22"/>
+            </w:rPr>
+          </w:pPr>
+          <w:hyperlink w:anchor="_Toc434587795" w:history="1">
+            <w:r>
+              <w:rPr>
+                <w:rStyle w:val="Hyperlink"/>
+                <w:noProof/>
+              </w:rPr>
+              <w:t>Script XGETITMPRI for Sub program GETITMPRI</w:t>
+            </w:r>
+            <w:r>
+              <w:rPr>
+                <w:noProof/>
+                <w:webHidden/>
+              </w:rPr>
+              <w:tab/>
+            </w:r>
+            <w:r>
+              <w:rPr>
+                <w:noProof/>
+                <w:webHidden/>
+              </w:rPr>
+              <w:fldChar w:fldCharType="begin"/>
+            </w:r>
+            <w:r>
+              <w:rPr>
+                <w:noProof/>
+                <w:webHidden/>
+              </w:rPr>
+              <w:instrText xml:space="preserve"> PAGEREF _Toc434587795 \h </w:instrText>
+            </w:r>
+            <w:r>
+              <w:rPr>
+                <w:noProof/>
+                <w:webHidden/>
+              </w:rPr>
+            </w:r>
+            <w:r>
+              <w:rPr>
+                <w:noProof/>
+                <w:webHidden/>
+              </w:rPr>
+              <w:fldChar w:fldCharType="separate"/>
+            </w:r>
+            <w:r>
+              <w:rPr>
+                <w:noProof/>
+                <w:webHidden/>
+              </w:rPr>
+              <w:t>20</w:t>
+            </w:r>
+            <w:r>
+              <w:rPr>
+                <w:noProof/>
+                <w:webHidden/>
+              </w:rPr>
+              <w:fldChar w:fldCharType="end"/>
+            </w:r>
+          </w:hyperlink>
+        </w:p>
+        <w:p>
           <w:r>
             <w:rPr>
               <w:b/>
@@ -1220,14 +1222,14 @@
       <w:pPr>
         <w:pStyle w:val="Heading1"/>
       </w:pPr>
-      <w:bookmarkStart w:id="2" w:name="_Toc434307348"/>
+      <w:bookmarkStart w:id="3" w:name="_Toc434587782"/>
       <w:r>
         <w:lastRenderedPageBreak/>
         <w:t>Introduction</w:t>
       </w:r>
       <w:bookmarkEnd w:id="0"/>
       <w:bookmarkEnd w:id="1"/>
-      <w:bookmarkEnd w:id="2"/>
+      <w:bookmarkEnd w:id="3"/>
     </w:p>
     <w:p>
       <w:r>
@@ -1293,7 +1295,7 @@
       <w:pPr>
         <w:pStyle w:val="Heading1"/>
       </w:pPr>
-      <w:bookmarkStart w:id="3" w:name="_Toc434307349"/>
+      <w:bookmarkStart w:id="4" w:name="_Toc434587783"/>
       <w:r>
         <w:lastRenderedPageBreak/>
         <w:t xml:space="preserve">Sage </w:t>
@@ -1319,7 +1321,7 @@
       <w:r>
         <w:t>updates</w:t>
       </w:r>
-      <w:bookmarkEnd w:id="3"/>
+      <w:bookmarkEnd w:id="4"/>
     </w:p>
     <w:p>
       <w:r>
@@ -1837,9 +1839,9 @@
       <w:pPr>
         <w:pStyle w:val="Heading1"/>
       </w:pPr>
-      <w:bookmarkStart w:id="4" w:name="_Toc432691622"/>
-      <w:bookmarkStart w:id="5" w:name="_Toc434307350"/>
+      <w:bookmarkStart w:id="5" w:name="_Toc432691622"/>
       <w:bookmarkStart w:id="6" w:name="_Toc288049391"/>
+      <w:bookmarkStart w:id="7" w:name="_Toc434587784"/>
       <w:r>
         <w:lastRenderedPageBreak/>
         <w:t>Sage</w:t>
@@ -1871,8 +1873,8 @@
       <w:r>
         <w:t>Design</w:t>
       </w:r>
-      <w:bookmarkEnd w:id="4"/>
       <w:bookmarkEnd w:id="5"/>
+      <w:bookmarkEnd w:id="7"/>
       <w:r>
         <w:t xml:space="preserve"> </w:t>
       </w:r>
@@ -2228,8 +2230,8 @@
       <w:pPr>
         <w:pStyle w:val="Heading1"/>
       </w:pPr>
-      <w:bookmarkStart w:id="7" w:name="_Toc434307351"/>
       <w:bookmarkStart w:id="8" w:name="_Toc432691623"/>
+      <w:bookmarkStart w:id="9" w:name="_Toc434587785"/>
       <w:r>
         <w:lastRenderedPageBreak/>
         <w:t xml:space="preserve">Using </w:t>
@@ -2264,7 +2266,7 @@
       <w:r>
         <w:t xml:space="preserve"> Tester</w:t>
       </w:r>
-      <w:bookmarkEnd w:id="7"/>
+      <w:bookmarkEnd w:id="9"/>
       <w:r>
         <w:t xml:space="preserve"> </w:t>
       </w:r>
@@ -2351,14 +2353,14 @@
       <w:pPr>
         <w:pStyle w:val="Heading2"/>
       </w:pPr>
-      <w:bookmarkStart w:id="9" w:name="_Toc434307352"/>
+      <w:bookmarkStart w:id="10" w:name="_Toc434587786"/>
       <w:r>
         <w:t>UI</w:t>
       </w:r>
       <w:r>
         <w:t xml:space="preserve"> Details</w:t>
       </w:r>
-      <w:bookmarkEnd w:id="9"/>
+      <w:bookmarkEnd w:id="10"/>
     </w:p>
     <w:p>
       <w:r>
@@ -2645,6 +2647,7 @@
         <w:t xml:space="preserve"> </w:t>
       </w:r>
     </w:p>
+    <w:p/>
     <w:p>
       <w:r>
         <w:rPr>
@@ -3763,7 +3766,19 @@
         <w:t>s</w:t>
       </w:r>
       <w:r>
-        <w:t xml:space="preserve">ervice names are data driven. The values </w:t>
+        <w:t>ervice names are data driven</w:t>
+      </w:r>
+      <w:r>
+        <w:t xml:space="preserve"> and </w:t>
+      </w:r>
+      <w:r>
+        <w:t>Sage X3 allows for publishing of two types of web se</w:t>
+      </w:r>
+      <w:r>
+        <w:t>rvices: objects and subprograms</w:t>
+      </w:r>
+      <w:r>
+        <w:t xml:space="preserve">. The values </w:t>
       </w:r>
       <w:r>
         <w:t xml:space="preserve">in the </w:t>
@@ -3810,12 +3825,14 @@
       <w:r>
         <w:t xml:space="preserve">the folder </w:t>
       </w:r>
+      <w:proofErr w:type="spellStart"/>
       <w:r>
         <w:rPr>
           <w:b/>
         </w:rPr>
         <w:t>ParamFiles</w:t>
       </w:r>
+      <w:proofErr w:type="spellEnd"/>
       <w:r>
         <w:t xml:space="preserve"> to generate th</w:t>
       </w:r>
@@ -4102,22 +4119,28 @@
         <w:rPr>
           <w:b/>
         </w:rPr>
-        <w:t>Object / Sub-Prog</w:t>
-      </w:r>
-      <w:r>
-        <w:t xml:space="preserve">: </w:t>
-      </w:r>
-      <w:r>
-        <w:t xml:space="preserve">Select the type of web service you are selecting. </w:t>
-      </w:r>
-      <w:r>
-        <w:t xml:space="preserve">Sage X3 allows </w:t>
-      </w:r>
-      <w:r>
-        <w:t xml:space="preserve">for </w:t>
-      </w:r>
-      <w:r>
-        <w:t xml:space="preserve">publishing of two types of web services: objects and subprograms. </w:t>
+        <w:t xml:space="preserve">Select </w:t>
+      </w:r>
+      <w:r>
+        <w:rPr>
+          <w:b/>
+        </w:rPr>
+        <w:t xml:space="preserve">Object </w:t>
+      </w:r>
+      <w:r>
+        <w:t>or</w:t>
+      </w:r>
+      <w:r>
+        <w:rPr>
+          <w:b/>
+        </w:rPr>
+        <w:t xml:space="preserve"> Sub-Prog</w:t>
+      </w:r>
+      <w:r>
+        <w:t xml:space="preserve"> to selec</w:t>
+      </w:r>
+      <w:r>
+        <w:t xml:space="preserve">t the type of web service. </w:t>
       </w:r>
     </w:p>
     <w:p>
@@ -4153,12 +4176,7 @@
         <w:t xml:space="preserve">web service that you </w:t>
       </w:r>
       <w:r>
-        <w:t>want to use. This list is populated with sample web services.</w:t>
-      </w:r>
-      <w:bookmarkStart w:id="10" w:name="_GoBack"/>
-      <w:bookmarkEnd w:id="10"/>
-      <w:r>
-        <w:t xml:space="preserve"> </w:t>
+        <w:t xml:space="preserve">want to use. This list is populated with sample web services. </w:t>
       </w:r>
     </w:p>
     <w:p>
@@ -4974,6 +4992,7 @@
         </w:rPr>
         <w:t xml:space="preserve"> </w:t>
       </w:r>
+      <w:proofErr w:type="spellStart"/>
       <w:r>
         <w:rPr>
           <w:b/>
@@ -4981,6 +5000,7 @@
         </w:rPr>
         <w:t>ParamFiles</w:t>
       </w:r>
+      <w:proofErr w:type="spellEnd"/>
       <w:r>
         <w:rPr>
           <w:color w:val="000000"/>
@@ -5668,7 +5688,7 @@
       <w:pPr>
         <w:pStyle w:val="Heading2"/>
       </w:pPr>
-      <w:bookmarkStart w:id="11" w:name="_Toc434307353"/>
+      <w:bookmarkStart w:id="11" w:name="_Toc434587787"/>
       <w:r>
         <w:t xml:space="preserve">Configuring </w:t>
       </w:r>
@@ -6331,7 +6351,7 @@
       <w:pPr>
         <w:pStyle w:val="Heading1"/>
       </w:pPr>
-      <w:bookmarkStart w:id="12" w:name="_Toc434307354"/>
+      <w:bookmarkStart w:id="12" w:name="_Toc434587788"/>
       <w:r>
         <w:lastRenderedPageBreak/>
         <w:t>Sage</w:t>
@@ -6374,7 +6394,7 @@
       <w:pPr>
         <w:pStyle w:val="Heading2"/>
       </w:pPr>
-      <w:bookmarkStart w:id="13" w:name="_Toc434307355"/>
+      <w:bookmarkStart w:id="13" w:name="_Toc434587789"/>
       <w:r>
         <w:t>V6 Authentication</w:t>
       </w:r>
@@ -6483,7 +6503,7 @@
       <w:pPr>
         <w:pStyle w:val="Heading2"/>
       </w:pPr>
-      <w:bookmarkStart w:id="14" w:name="_Toc434307356"/>
+      <w:bookmarkStart w:id="14" w:name="_Toc434587790"/>
       <w:r>
         <w:t>U</w:t>
       </w:r>
@@ -7284,7 +7304,15 @@
         <w:t>o</w:t>
       </w:r>
       <w:r>
-        <w:t>pen the download accessToken.json file</w:t>
+        <w:t xml:space="preserve">pen the download </w:t>
+      </w:r>
+      <w:proofErr w:type="spellStart"/>
+      <w:r>
+        <w:t>accessToken.json</w:t>
+      </w:r>
+      <w:proofErr w:type="spellEnd"/>
+      <w:r>
+        <w:t xml:space="preserve"> file</w:t>
       </w:r>
     </w:p>
     <w:p>
@@ -7558,7 +7586,15 @@
         </w:numPr>
       </w:pPr>
       <w:r>
-        <w:t>Cut and paste the retrieval URL in the .Net teste app.config file</w:t>
+        <w:t xml:space="preserve">Cut and paste the retrieval URL in the .Net teste </w:t>
+      </w:r>
+      <w:proofErr w:type="spellStart"/>
+      <w:r>
+        <w:t>app.config</w:t>
+      </w:r>
+      <w:proofErr w:type="spellEnd"/>
+      <w:r>
+        <w:t xml:space="preserve"> file</w:t>
       </w:r>
       <w:r>
         <w:t>.</w:t>
@@ -7577,17 +7613,17 @@
       <w:pPr>
         <w:pStyle w:val="Heading1"/>
       </w:pPr>
-      <w:bookmarkStart w:id="15" w:name="_Toc434307357"/>
-      <w:bookmarkStart w:id="16" w:name="_Toc432691624"/>
+      <w:bookmarkStart w:id="15" w:name="_Toc432691624"/>
+      <w:bookmarkStart w:id="16" w:name="_Toc434587791"/>
       <w:r>
         <w:lastRenderedPageBreak/>
         <w:t>Reference</w:t>
       </w:r>
+      <w:bookmarkEnd w:id="16"/>
+      <w:r>
+        <w:t xml:space="preserve"> </w:t>
+      </w:r>
       <w:bookmarkEnd w:id="15"/>
-      <w:r>
-        <w:t xml:space="preserve"> </w:t>
-      </w:r>
-      <w:bookmarkEnd w:id="16"/>
     </w:p>
     <w:p>
       <w:r>
@@ -7622,7 +7658,7 @@
       <w:pPr>
         <w:pStyle w:val="Heading1"/>
       </w:pPr>
-      <w:bookmarkStart w:id="17" w:name="_Toc434307358"/>
+      <w:bookmarkStart w:id="17" w:name="_Toc434587792"/>
       <w:r>
         <w:lastRenderedPageBreak/>
         <w:t>Appendix</w:t>
@@ -7636,7 +7672,7 @@
       <w:pPr>
         <w:pStyle w:val="Heading2"/>
       </w:pPr>
-      <w:bookmarkStart w:id="18" w:name="_Toc434307359"/>
+      <w:bookmarkStart w:id="18" w:name="_Toc434587793"/>
       <w:r>
         <w:t xml:space="preserve">Script </w:t>
       </w:r>
@@ -8787,7 +8823,7 @@
       <w:pPr>
         <w:pStyle w:val="Heading2"/>
       </w:pPr>
-      <w:bookmarkStart w:id="19" w:name="_Toc434307360"/>
+      <w:bookmarkStart w:id="19" w:name="_Toc434587794"/>
       <w:r>
         <w:lastRenderedPageBreak/>
         <w:t xml:space="preserve">Script </w:t>
@@ -10175,7 +10211,7 @@
       <w:pPr>
         <w:pStyle w:val="Heading2"/>
       </w:pPr>
-      <w:bookmarkStart w:id="20" w:name="_Toc434307361"/>
+      <w:bookmarkStart w:id="20" w:name="_Toc434587795"/>
       <w:r>
         <w:t xml:space="preserve">Script </w:t>
       </w:r>
@@ -10889,7 +10925,7 @@
         <w:bCs/>
         <w:noProof/>
       </w:rPr>
-      <w:t>4</w:t>
+      <w:t>2</w:t>
     </w:r>
     <w:r>
       <w:rPr>
@@ -11011,14 +11047,14 @@
         <v:path o:extrusionok="f" gradientshapeok="t" o:connecttype="rect"/>
         <o:lock v:ext="edit" aspectratio="t"/>
       </v:shapetype>
-      <v:shape id="_x0000_i1036" type="#_x0000_t75" style="width:75.75pt;height:75.75pt" o:bullet="t">
+      <v:shape id="_x0000_i1044" type="#_x0000_t75" style="width:75.6pt;height:75.6pt" o:bullet="t">
         <v:imagedata r:id="rId1" o:title="leaf"/>
       </v:shape>
     </w:pict>
   </w:numPicBullet>
   <w:numPicBullet w:numPicBulletId="1">
     <w:pict>
-      <v:shape id="_x0000_i1037" type="#_x0000_t75" style="width:17.25pt;height:15.75pt" o:bullet="t">
+      <v:shape id="_x0000_i1045" type="#_x0000_t75" style="width:17.4pt;height:15.6pt" o:bullet="t">
         <v:imagedata r:id="rId2" o:title="htg-info"/>
       </v:shape>
     </w:pict>
@@ -15896,7 +15932,7 @@
 </file>
 
 <file path=customXml/itemProps1.xml><?xml version="1.0" encoding="utf-8"?>
-<ds:datastoreItem xmlns:ds="http://schemas.openxmlformats.org/officeDocument/2006/customXml" ds:itemID="{3BBB1F76-D612-4BC4-A6C3-416D783B3FF8}">
+<ds:datastoreItem xmlns:ds="http://schemas.openxmlformats.org/officeDocument/2006/customXml" ds:itemID="{F7A458D4-2425-4D92-9EBD-BCC7532B7636}">
   <ds:schemaRefs>
     <ds:schemaRef ds:uri="http://schemas.openxmlformats.org/officeDocument/2006/bibliography"/>
   </ds:schemaRefs>

</xml_diff>